<commit_message>
Done all works now including the order history extra window, so not more to do here, not my desired styling but works
</commit_message>
<xml_diff>
--- a/Project First Draft of Implementation.docx
+++ b/Project First Draft of Implementation.docx
@@ -24,17 +24,6 @@
     </w:p>
     <w:p>
       <w:pPr>
-        <w:jc w:val="center"/>
-        <w:rPr>
-          <w:rFonts w:ascii="Times New Roman" w:hAnsi="Times New Roman" w:cs="Times New Roman"/>
-          <w:color w:val="538135" w:themeColor="accent6" w:themeShade="BF"/>
-          <w:sz w:val="48"/>
-          <w:szCs w:val="48"/>
-        </w:rPr>
-      </w:pPr>
-    </w:p>
-    <w:p>
-      <w:pPr>
         <w:rPr>
           <w:rFonts w:ascii="Times New Roman" w:hAnsi="Times New Roman" w:cs="Times New Roman"/>
           <w:sz w:val="28"/>
@@ -47,23 +36,7 @@
           <w:sz w:val="28"/>
           <w:szCs w:val="28"/>
         </w:rPr>
-        <w:t xml:space="preserve">For the story I had the adding new supplier to the database, while that thing is working, in addition to search, edit, create and erase for a supplier, I was working on the second page that has to open and show the order history for a </w:t>
-      </w:r>
-      <w:r>
-        <w:rPr>
-          <w:rFonts w:ascii="Times New Roman" w:hAnsi="Times New Roman" w:cs="Times New Roman"/>
-          <w:sz w:val="28"/>
-          <w:szCs w:val="28"/>
-        </w:rPr>
-        <w:t>supplier</w:t>
-      </w:r>
-      <w:r>
-        <w:rPr>
-          <w:rFonts w:ascii="Times New Roman" w:hAnsi="Times New Roman" w:cs="Times New Roman"/>
-          <w:sz w:val="28"/>
-          <w:szCs w:val="28"/>
-        </w:rPr>
-        <w:t xml:space="preserve">, for some reason I can’t solve the binding with a list and show it on the new page. There is a few screenshots showing the application running with the </w:t>
+        <w:t xml:space="preserve">For the story I had the adding new supplier to the database, while that thing is working, in addition to search, edit, create and erase for a supplier, I was working on the second page that has to open and show the order history for a supplier, for some reason I can’t solve the binding with a list and show it on the new page. There is a few screenshots showing the application running with the </w:t>
       </w:r>
       <w:r>
         <w:rPr>
@@ -82,6 +55,53 @@
           <w:szCs w:val="28"/>
         </w:rPr>
       </w:pPr>
+      <w:r>
+        <w:rPr>
+          <w:rFonts w:ascii="Times New Roman" w:hAnsi="Times New Roman" w:cs="Times New Roman"/>
+          <w:sz w:val="28"/>
+          <w:szCs w:val="28"/>
+        </w:rPr>
+        <w:t xml:space="preserve">PS – I went back to it and finish the binding problem, now all works </w:t>
+      </w:r>
+      <w:r>
+        <w:rPr>
+          <mc:AlternateContent>
+            <mc:Choice Requires="w16se">
+              <w:rFonts w:ascii="Times New Roman" w:hAnsi="Times New Roman" w:cs="Times New Roman"/>
+            </mc:Choice>
+            <mc:Fallback>
+              <w:rFonts w:ascii="Segoe UI Emoji" w:eastAsia="Segoe UI Emoji" w:hAnsi="Segoe UI Emoji" w:cs="Segoe UI Emoji"/>
+            </mc:Fallback>
+          </mc:AlternateContent>
+          <w:sz w:val="28"/>
+          <w:szCs w:val="28"/>
+        </w:rPr>
+        <mc:AlternateContent>
+          <mc:Choice Requires="w16se">
+            <w16se:symEx w16se:font="Segoe UI Emoji" w16se:char="1F60A"/>
+          </mc:Choice>
+          <mc:Fallback>
+            <w:t>😊</w:t>
+          </mc:Fallback>
+        </mc:AlternateContent>
+      </w:r>
+      <w:r>
+        <w:rPr>
+          <w:rFonts w:ascii="Times New Roman" w:hAnsi="Times New Roman" w:cs="Times New Roman"/>
+          <w:sz w:val="28"/>
+          <w:szCs w:val="28"/>
+        </w:rPr>
+        <w:t>.</w:t>
+      </w:r>
+      <w:r>
+        <w:rPr>
+          <w:rFonts w:ascii="Times New Roman" w:hAnsi="Times New Roman" w:cs="Times New Roman"/>
+          <w:noProof/>
+          <w:sz w:val="28"/>
+          <w:szCs w:val="28"/>
+        </w:rPr>
+        <w:t xml:space="preserve"> </w:t>
+      </w:r>
     </w:p>
     <w:p>
       <w:pPr>
@@ -91,24 +111,6 @@
           <w:szCs w:val="28"/>
         </w:rPr>
       </w:pPr>
-    </w:p>
-    <w:p>
-      <w:pPr>
-        <w:rPr>
-          <w:rFonts w:ascii="Times New Roman" w:hAnsi="Times New Roman" w:cs="Times New Roman"/>
-          <w:sz w:val="28"/>
-          <w:szCs w:val="28"/>
-        </w:rPr>
-      </w:pPr>
-    </w:p>
-    <w:p>
-      <w:pPr>
-        <w:rPr>
-          <w:rFonts w:ascii="Times New Roman" w:hAnsi="Times New Roman" w:cs="Times New Roman"/>
-          <w:sz w:val="28"/>
-          <w:szCs w:val="28"/>
-        </w:rPr>
-      </w:pPr>
       <w:r>
         <w:rPr>
           <w:rFonts w:ascii="Times New Roman" w:hAnsi="Times New Roman" w:cs="Times New Roman"/>
@@ -117,10 +119,10 @@
           <w:szCs w:val="28"/>
         </w:rPr>
         <w:drawing>
-          <wp:inline distT="0" distB="0" distL="0" distR="0" wp14:anchorId="65E9E230" wp14:editId="261A6938">
-            <wp:extent cx="5943600" cy="3105150"/>
-            <wp:effectExtent l="0" t="0" r="0" b="0"/>
-            <wp:docPr id="1" name="Picture 1"/>
+          <wp:inline distT="0" distB="0" distL="0" distR="0" wp14:anchorId="2B1C0F20" wp14:editId="05D6A424">
+            <wp:extent cx="6151932" cy="4781550"/>
+            <wp:effectExtent l="0" t="0" r="1270" b="0"/>
+            <wp:docPr id="5" name="Picture 5"/>
             <wp:cNvGraphicFramePr>
               <a:graphicFrameLocks xmlns:a="http://schemas.openxmlformats.org/drawingml/2006/main" noChangeAspect="1"/>
             </wp:cNvGraphicFramePr>
@@ -149,7 +151,7 @@
                   <pic:spPr bwMode="auto">
                     <a:xfrm>
                       <a:off x="0" y="0"/>
-                      <a:ext cx="5943600" cy="3105150"/>
+                      <a:ext cx="6207645" cy="4824853"/>
                     </a:xfrm>
                     <a:prstGeom prst="rect">
                       <a:avLst/>
@@ -174,33 +176,63 @@
           <w:szCs w:val="28"/>
         </w:rPr>
       </w:pPr>
-    </w:p>
-    <w:p>
-      <w:pPr>
-        <w:rPr>
-          <w:rFonts w:ascii="Times New Roman" w:hAnsi="Times New Roman" w:cs="Times New Roman"/>
-          <w:sz w:val="28"/>
-          <w:szCs w:val="28"/>
-        </w:rPr>
-      </w:pPr>
-    </w:p>
-    <w:p>
-      <w:pPr>
-        <w:rPr>
-          <w:rFonts w:ascii="Times New Roman" w:hAnsi="Times New Roman" w:cs="Times New Roman"/>
-          <w:sz w:val="28"/>
-          <w:szCs w:val="28"/>
-        </w:rPr>
-      </w:pPr>
-    </w:p>
-    <w:p>
-      <w:pPr>
-        <w:rPr>
-          <w:rFonts w:ascii="Times New Roman" w:hAnsi="Times New Roman" w:cs="Times New Roman"/>
-          <w:sz w:val="28"/>
-          <w:szCs w:val="28"/>
-        </w:rPr>
-      </w:pPr>
+      <w:r>
+        <w:rPr>
+          <w:rFonts w:ascii="Times New Roman" w:hAnsi="Times New Roman" w:cs="Times New Roman"/>
+          <w:noProof/>
+          <w:sz w:val="28"/>
+          <w:szCs w:val="28"/>
+        </w:rPr>
+        <w:lastRenderedPageBreak/>
+        <w:drawing>
+          <wp:inline distT="0" distB="0" distL="0" distR="0" wp14:anchorId="4B64C57D" wp14:editId="0E267D2A">
+            <wp:extent cx="6410325" cy="3348984"/>
+            <wp:effectExtent l="0" t="0" r="0" b="4445"/>
+            <wp:docPr id="1" name="Picture 1"/>
+            <wp:cNvGraphicFramePr>
+              <a:graphicFrameLocks xmlns:a="http://schemas.openxmlformats.org/drawingml/2006/main" noChangeAspect="1"/>
+            </wp:cNvGraphicFramePr>
+            <a:graphic xmlns:a="http://schemas.openxmlformats.org/drawingml/2006/main">
+              <a:graphicData uri="http://schemas.openxmlformats.org/drawingml/2006/picture">
+                <pic:pic xmlns:pic="http://schemas.openxmlformats.org/drawingml/2006/picture">
+                  <pic:nvPicPr>
+                    <pic:cNvPr id="0" name="Picture 1"/>
+                    <pic:cNvPicPr>
+                      <a:picLocks noChangeAspect="1" noChangeArrowheads="1"/>
+                    </pic:cNvPicPr>
+                  </pic:nvPicPr>
+                  <pic:blipFill>
+                    <a:blip r:embed="rId5">
+                      <a:extLst>
+                        <a:ext uri="{28A0092B-C50C-407E-A947-70E740481C1C}">
+                          <a14:useLocalDpi xmlns:a14="http://schemas.microsoft.com/office/drawing/2010/main" val="0"/>
+                        </a:ext>
+                      </a:extLst>
+                    </a:blip>
+                    <a:srcRect/>
+                    <a:stretch>
+                      <a:fillRect/>
+                    </a:stretch>
+                  </pic:blipFill>
+                  <pic:spPr bwMode="auto">
+                    <a:xfrm>
+                      <a:off x="0" y="0"/>
+                      <a:ext cx="6450223" cy="3369828"/>
+                    </a:xfrm>
+                    <a:prstGeom prst="rect">
+                      <a:avLst/>
+                    </a:prstGeom>
+                    <a:noFill/>
+                    <a:ln>
+                      <a:noFill/>
+                    </a:ln>
+                  </pic:spPr>
+                </pic:pic>
+              </a:graphicData>
+            </a:graphic>
+          </wp:inline>
+        </w:drawing>
+      </w:r>
     </w:p>
     <w:p>
       <w:pPr>
@@ -236,7 +268,7 @@
                     </pic:cNvPicPr>
                   </pic:nvPicPr>
                   <pic:blipFill>
-                    <a:blip r:embed="rId5">
+                    <a:blip r:embed="rId6">
                       <a:extLst>
                         <a:ext uri="{28A0092B-C50C-407E-A947-70E740481C1C}">
                           <a14:useLocalDpi xmlns:a14="http://schemas.microsoft.com/office/drawing/2010/main" val="0"/>
@@ -292,7 +324,7 @@
                     </pic:cNvPicPr>
                   </pic:nvPicPr>
                   <pic:blipFill>
-                    <a:blip r:embed="rId6">
+                    <a:blip r:embed="rId7">
                       <a:extLst>
                         <a:ext uri="{28A0092B-C50C-407E-A947-70E740481C1C}">
                           <a14:useLocalDpi xmlns:a14="http://schemas.microsoft.com/office/drawing/2010/main" val="0"/>
@@ -367,7 +399,7 @@
                     </pic:cNvPicPr>
                   </pic:nvPicPr>
                   <pic:blipFill>
-                    <a:blip r:embed="rId5">
+                    <a:blip r:embed="rId6">
                       <a:extLst>
                         <a:ext uri="{28A0092B-C50C-407E-A947-70E740481C1C}">
                           <a14:useLocalDpi xmlns:a14="http://schemas.microsoft.com/office/drawing/2010/main" val="0"/>

</xml_diff>